<commit_message>
courses and students lists for grades journals: develop: make sizes matching new journal type
</commit_message>
<xml_diff>
--- a/core/src/main/resources/docs/templates/CourseList.docx
+++ b/core/src/main/resources/docs/templates/CourseList.docx
@@ -1,6 +1,6 @@
 
 <file path=word/document.xml><?xml version="1.0" encoding="utf-8"?>
-<w:document xmlns:wpc="http://schemas.microsoft.com/office/word/2010/wordprocessingCanvas" xmlns:mc="http://schemas.openxmlformats.org/markup-compatibility/2006" xmlns:o="urn:schemas-microsoft-com:office:office" xmlns:r="http://schemas.openxmlformats.org/officeDocument/2006/relationships" xmlns:m="http://schemas.openxmlformats.org/officeDocument/2006/math" xmlns:v="urn:schemas-microsoft-com:vml" xmlns:wp14="http://schemas.microsoft.com/office/word/2010/wordprocessingDrawing" xmlns:wp="http://schemas.openxmlformats.org/drawingml/2006/wordprocessingDrawing" xmlns:w10="urn:schemas-microsoft-com:office:word" xmlns:w="http://schemas.openxmlformats.org/wordprocessingml/2006/main" xmlns:w14="http://schemas.microsoft.com/office/word/2010/wordml" xmlns:wpg="http://schemas.microsoft.com/office/word/2010/wordprocessingGroup" xmlns:wpi="http://schemas.microsoft.com/office/word/2010/wordprocessingInk" xmlns:wne="http://schemas.microsoft.com/office/word/2006/wordml" xmlns:wps="http://schemas.microsoft.com/office/word/2010/wordprocessingShape" mc:Ignorable="w14 wp14">
+<w:document xmlns:ve="http://schemas.openxmlformats.org/markup-compatibility/2006" xmlns:o="urn:schemas-microsoft-com:office:office" xmlns:r="http://schemas.openxmlformats.org/officeDocument/2006/relationships" xmlns:m="http://schemas.openxmlformats.org/officeDocument/2006/math" xmlns:v="urn:schemas-microsoft-com:vml" xmlns:wp="http://schemas.openxmlformats.org/drawingml/2006/wordprocessingDrawing" xmlns:w10="urn:schemas-microsoft-com:office:word" xmlns:w="http://schemas.openxmlformats.org/wordprocessingml/2006/main" xmlns:wne="http://schemas.microsoft.com/office/word/2006/wordml">
   <w:body>
     <w:p>
       <w:pPr>
@@ -22,7 +22,7 @@
           <w:insideV w:val="single" w:sz="4" w:space="0" w:color="000000"/>
         </w:tblBorders>
         <w:tblLayout w:type="fixed"/>
-        <w:tblLook w:val="01E0" w:firstRow="1" w:lastRow="1" w:firstColumn="1" w:lastColumn="1" w:noHBand="0" w:noVBand="0"/>
+        <w:tblLook w:val="01E0"/>
       </w:tblPr>
       <w:tblGrid>
         <w:gridCol w:w="170"/>
@@ -423,7 +423,7 @@
       <w:tr>
         <w:trPr>
           <w:cantSplit/>
-          <w:trHeight w:val="567"/>
+          <w:trHeight w:hRule="exact" w:val="680"/>
         </w:trPr>
         <w:tc>
           <w:tcPr>
@@ -445,8 +445,16 @@
               <w:rPr>
                 <w:sz w:val="16"/>
               </w:rPr>
-              <w:t>#kc</w:t>
-            </w:r>
+              <w:t>#</w:t>
+            </w:r>
+            <w:proofErr w:type="spellStart"/>
+            <w:r>
+              <w:rPr>
+                <w:sz w:val="16"/>
+              </w:rPr>
+              <w:t>kc</w:t>
+            </w:r>
+            <w:proofErr w:type="spellEnd"/>
           </w:p>
         </w:tc>
         <w:tc>
@@ -494,8 +502,16 @@
               <w:rPr>
                 <w:sz w:val="16"/>
               </w:rPr>
-              <w:t>#kc</w:t>
-            </w:r>
+              <w:t>#</w:t>
+            </w:r>
+            <w:proofErr w:type="spellStart"/>
+            <w:r>
+              <w:rPr>
+                <w:sz w:val="16"/>
+              </w:rPr>
+              <w:t>kc</w:t>
+            </w:r>
+            <w:proofErr w:type="spellEnd"/>
           </w:p>
         </w:tc>
         <w:tc>
@@ -550,8 +566,16 @@
               <w:rPr>
                 <w:sz w:val="16"/>
               </w:rPr>
-              <w:t>#kc</w:t>
-            </w:r>
+              <w:t>#</w:t>
+            </w:r>
+            <w:proofErr w:type="spellStart"/>
+            <w:r>
+              <w:rPr>
+                <w:sz w:val="16"/>
+              </w:rPr>
+              <w:t>kc</w:t>
+            </w:r>
+            <w:proofErr w:type="spellEnd"/>
           </w:p>
         </w:tc>
         <w:tc>
@@ -605,8 +629,16 @@
               <w:rPr>
                 <w:sz w:val="16"/>
               </w:rPr>
-              <w:t>#kc</w:t>
-            </w:r>
+              <w:t>#</w:t>
+            </w:r>
+            <w:proofErr w:type="spellStart"/>
+            <w:r>
+              <w:rPr>
+                <w:sz w:val="16"/>
+              </w:rPr>
+              <w:t>kc</w:t>
+            </w:r>
+            <w:proofErr w:type="spellEnd"/>
           </w:p>
         </w:tc>
         <w:tc>
@@ -662,8 +694,16 @@
               <w:rPr>
                 <w:sz w:val="16"/>
               </w:rPr>
-              <w:t>#kc</w:t>
-            </w:r>
+              <w:t>#</w:t>
+            </w:r>
+            <w:proofErr w:type="spellStart"/>
+            <w:r>
+              <w:rPr>
+                <w:sz w:val="16"/>
+              </w:rPr>
+              <w:t>kc</w:t>
+            </w:r>
+            <w:proofErr w:type="spellEnd"/>
           </w:p>
         </w:tc>
         <w:tc>
@@ -720,10 +760,18 @@
               <w:rPr>
                 <w:sz w:val="16"/>
               </w:rPr>
-              <w:t>#kc</w:t>
+              <w:t>#</w:t>
+            </w:r>
+            <w:proofErr w:type="spellStart"/>
+            <w:r>
+              <w:rPr>
+                <w:sz w:val="16"/>
+              </w:rPr>
+              <w:t>kc</w:t>
             </w:r>
             <w:bookmarkStart w:id="0" w:name="_GoBack"/>
             <w:bookmarkEnd w:id="0"/>
+            <w:proofErr w:type="spellEnd"/>
           </w:p>
         </w:tc>
         <w:tc>
@@ -777,7 +825,7 @@
 </file>
 
 <file path=word/styles.xml><?xml version="1.0" encoding="utf-8"?>
-<w:styles xmlns:mc="http://schemas.openxmlformats.org/markup-compatibility/2006" xmlns:r="http://schemas.openxmlformats.org/officeDocument/2006/relationships" xmlns:w="http://schemas.openxmlformats.org/wordprocessingml/2006/main" xmlns:w14="http://schemas.microsoft.com/office/word/2010/wordml" mc:Ignorable="w14">
+<w:styles xmlns:r="http://schemas.openxmlformats.org/officeDocument/2006/relationships" xmlns:w="http://schemas.openxmlformats.org/wordprocessingml/2006/main">
   <w:docDefaults>
     <w:rPrDefault>
       <w:rPr>
@@ -959,6 +1007,7 @@
     <w:uiPriority w:val="99"/>
     <w:semiHidden/>
     <w:unhideWhenUsed/>
+    <w:qFormat/>
     <w:tblPr>
       <w:tblInd w:w="0" w:type="dxa"/>
       <w:tblCellMar>
@@ -1021,6 +1070,7 @@
       <w:spacing w:after="0" w:line="240" w:lineRule="auto"/>
     </w:pPr>
     <w:tblPr>
+      <w:tblInd w:w="0" w:type="dxa"/>
       <w:tblBorders>
         <w:top w:val="single" w:sz="4" w:space="0" w:color="000000" w:themeColor="text1"/>
         <w:left w:val="single" w:sz="4" w:space="0" w:color="000000" w:themeColor="text1"/>
@@ -1029,6 +1079,12 @@
         <w:insideH w:val="single" w:sz="4" w:space="0" w:color="000000" w:themeColor="text1"/>
         <w:insideV w:val="single" w:sz="4" w:space="0" w:color="000000" w:themeColor="text1"/>
       </w:tblBorders>
+      <w:tblCellMar>
+        <w:top w:w="0" w:type="dxa"/>
+        <w:left w:w="108" w:type="dxa"/>
+        <w:bottom w:w="0" w:type="dxa"/>
+        <w:right w:w="108" w:type="dxa"/>
+      </w:tblCellMar>
     </w:tblPr>
   </w:style>
   <w:style w:type="paragraph" w:styleId="a4">

</xml_diff>